<commit_message>
Added pending study file
</commit_message>
<xml_diff>
--- a/GO & GO Classes TEST SERIES/GO Classes/GO CLASSES MOCKS/MOCK 3 analysis.docx
+++ b/GO & GO Classes TEST SERIES/GO Classes/GO CLASSES MOCKS/MOCK 3 analysis.docx
@@ -2,15 +2,50 @@
 <file path=word/document.xml><?xml version="1.0" encoding="utf-8"?>
 <w:document xmlns:wpc="http://schemas.microsoft.com/office/word/2010/wordprocessingCanvas" xmlns:cx="http://schemas.microsoft.com/office/drawing/2014/chartex" xmlns:cx1="http://schemas.microsoft.com/office/drawing/2015/9/8/chartex" xmlns:cx2="http://schemas.microsoft.com/office/drawing/2015/10/21/chartex" xmlns:cx3="http://schemas.microsoft.com/office/drawing/2016/5/9/chartex" xmlns:cx4="http://schemas.microsoft.com/office/drawing/2016/5/10/chartex" xmlns:cx5="http://schemas.microsoft.com/office/drawing/2016/5/11/chartex" xmlns:cx6="http://schemas.microsoft.com/office/drawing/2016/5/12/chartex" xmlns:cx7="http://schemas.microsoft.com/office/drawing/2016/5/13/chartex" xmlns:cx8="http://schemas.microsoft.com/office/drawing/2016/5/14/chartex" xmlns:mc="http://schemas.openxmlformats.org/markup-compatibility/2006" xmlns:aink="http://schemas.microsoft.com/office/drawing/2016/ink" xmlns:am3d="http://schemas.microsoft.com/office/drawing/2017/model3d" xmlns:o="urn:schemas-microsoft-com:office:office" xmlns:oel="http://schemas.microsoft.com/office/2019/extlst" xmlns:r="http://schemas.openxmlformats.org/officeDocument/2006/relationships" xmlns:m="http://schemas.openxmlformats.org/officeDocument/2006/math" xmlns:v="urn:schemas-microsoft-com:vml" xmlns:wp14="http://schemas.microsoft.com/office/word/2010/wordprocessingDrawing" xmlns:wp="http://schemas.openxmlformats.org/drawingml/2006/wordprocessingDrawing" xmlns:w10="urn:schemas-microsoft-com:office:word" xmlns:w="http://schemas.openxmlformats.org/wordprocessingml/2006/main" xmlns:w14="http://schemas.microsoft.com/office/word/2010/wordml" xmlns:w15="http://schemas.microsoft.com/office/word/2012/wordml" xmlns:w16cex="http://schemas.microsoft.com/office/word/2018/wordml/cex" xmlns:w16cid="http://schemas.microsoft.com/office/word/2016/wordml/cid" xmlns:w16="http://schemas.microsoft.com/office/word/2018/wordml" xmlns:w16sdtdh="http://schemas.microsoft.com/office/word/2020/wordml/sdtdatahash" xmlns:w16se="http://schemas.microsoft.com/office/word/2015/wordml/symex" xmlns:wpg="http://schemas.microsoft.com/office/word/2010/wordprocessingGroup" xmlns:wpi="http://schemas.microsoft.com/office/word/2010/wordprocessingInk" xmlns:wne="http://schemas.microsoft.com/office/word/2006/wordml" xmlns:wps="http://schemas.microsoft.com/office/word/2010/wordprocessingShape" mc:Ignorable="w14 w15 w16se w16cid w16 w16cex w16sdtdh wp14">
   <w:body>
+    <w:p>
+      <w:r>
+        <w:fldChar w:fldCharType="begin"/>
+      </w:r>
+      <w:r>
+        <w:instrText>HYPERLINK "https://gateoverflow.in/389659"</w:instrText>
+      </w:r>
+      <w:r>
+        <w:fldChar w:fldCharType="separate"/>
+      </w:r>
+      <w:r>
+        <w:rPr>
+          <w:rStyle w:val="Hyperlink"/>
+        </w:rPr>
+        <w:t>https://gateoverflow.in/389659</w:t>
+      </w:r>
+      <w:r>
+        <w:rPr>
+          <w:rStyle w:val="Hyperlink"/>
+        </w:rPr>
+        <w:fldChar w:fldCharType="end"/>
+      </w:r>
+    </w:p>
     <w:p>
       <w:hyperlink r:id="rId4" w:history="1">
         <w:r>
           <w:rPr>
             <w:rStyle w:val="Hyperlink"/>
           </w:rPr>
-          <w:t>https://gateoverflow.in/389659</w:t>
+          <w:t>https://gateoverflow.in/389655</w:t>
         </w:r>
       </w:hyperlink>
+      <w:r>
+        <w:t xml:space="preserve"> : Easy but </w:t>
+      </w:r>
+      <w:r>
+        <w:rPr>
+          <w:highlight w:val="yellow"/>
+        </w:rPr>
+        <w:t>didn’t attempt due to time crunch</w:t>
+      </w:r>
+      <w:r>
+        <w:t>.</w:t>
+      </w:r>
     </w:p>
     <w:p>
       <w:hyperlink r:id="rId5" w:history="1">
@@ -18,11 +53,20 @@
           <w:rPr>
             <w:rStyle w:val="Hyperlink"/>
           </w:rPr>
-          <w:t>https://gateoverflow.in/389655</w:t>
+          <w:t>https://gateoverflow.in/389645</w:t>
         </w:r>
       </w:hyperlink>
       <w:r>
-        <w:t xml:space="preserve"> : Easy but didn’t attempt due to time crunch.</w:t>
+        <w:t xml:space="preserve"> : Solve again, 3 address code, very easy. </w:t>
+      </w:r>
+      <w:r>
+        <w:rPr>
+          <w:highlight w:val="yellow"/>
+        </w:rPr>
+        <w:t>Silly Mistake</w:t>
+      </w:r>
+      <w:r>
+        <w:t xml:space="preserve"> I was confused because of the options</w:t>
       </w:r>
     </w:p>
     <w:p>
@@ -31,21 +75,108 @@
           <w:rPr>
             <w:rStyle w:val="Hyperlink"/>
           </w:rPr>
-          <w:t>https://gateoverflow.in/389645</w:t>
+          <w:t>https://gateoverflow.in/389643/go-classes-test-series-2023-mock-gate-test-3-question-12?show=392317#c392317</w:t>
         </w:r>
       </w:hyperlink>
       <w:r>
-        <w:t xml:space="preserve"> : Solve again, 3 address code, very easy. </w:t>
+        <w:t xml:space="preserve"> – </w:t>
       </w:r>
       <w:r>
         <w:rPr>
           <w:highlight w:val="yellow"/>
         </w:rPr>
-        <w:t>Silly Mistake</w:t>
-      </w:r>
-      <w:r>
-        <w:t xml:space="preserve"> I was confused because of the options</w:t>
-      </w:r>
+        <w:t>Didn’t attempt this easy q just because of time waste</w:t>
+      </w:r>
+    </w:p>
+    <w:p>
+      <w:r>
+        <w:t xml:space="preserve">[I really hate myself. This has been my worst performance. Leaving all the easy </w:t>
+      </w:r>
+      <w:proofErr w:type="spellStart"/>
+      <w:r>
+        <w:t>qs</w:t>
+      </w:r>
+      <w:proofErr w:type="spellEnd"/>
+      <w:r>
+        <w:t xml:space="preserve"> and wasting time behind hard </w:t>
+      </w:r>
+      <w:proofErr w:type="spellStart"/>
+      <w:r>
+        <w:t>qs</w:t>
+      </w:r>
+      <w:proofErr w:type="spellEnd"/>
+      <w:r>
+        <w:t>]</w:t>
+      </w:r>
+    </w:p>
+    <w:p>
+      <w:r>
+        <w:t xml:space="preserve">Simple combinatorics problem made wrong: </w:t>
+      </w:r>
+      <w:hyperlink r:id="rId7" w:history="1">
+        <w:r>
+          <w:rPr>
+            <w:rStyle w:val="Hyperlink"/>
+          </w:rPr>
+          <w:t>Combinatory: GO Classes Test Series 2023 | Mock GATE | Test 3 | Question: 17 (gateoverflow.in)</w:t>
+        </w:r>
+      </w:hyperlink>
+    </w:p>
+    <w:p>
+      <w:hyperlink r:id="rId8" w:history="1">
+        <w:r>
+          <w:rPr>
+            <w:rStyle w:val="Hyperlink"/>
+          </w:rPr>
+          <w:t>Set Theory &amp; Algebra: GO Classes Test Series 2023 | Mock GATE | Test 3 | Question: 18 (gateoverflow.in)</w:t>
+        </w:r>
+      </w:hyperlink>
+      <w:r>
+        <w:t xml:space="preserve"> : Read about </w:t>
+      </w:r>
+      <w:proofErr w:type="spellStart"/>
+      <w:r>
+        <w:t>euler</w:t>
+      </w:r>
+      <w:proofErr w:type="spellEnd"/>
+      <w:r>
+        <w:t xml:space="preserve"> </w:t>
+      </w:r>
+      <w:proofErr w:type="spellStart"/>
+      <w:r>
+        <w:t>fn</w:t>
+      </w:r>
+      <w:proofErr w:type="spellEnd"/>
+      <w:r>
+        <w:t xml:space="preserve"> again </w:t>
+      </w:r>
+    </w:p>
+    <w:p>
+      <w:r>
+        <w:t>ER- Diagram [</w:t>
+      </w:r>
+      <w:r>
+        <w:rPr>
+          <w:highlight w:val="yellow"/>
+        </w:rPr>
+        <w:t>My weak topic</w:t>
+      </w:r>
+      <w:proofErr w:type="gramStart"/>
+      <w:r>
+        <w:t>] :</w:t>
+      </w:r>
+      <w:proofErr w:type="gramEnd"/>
+      <w:r>
+        <w:t xml:space="preserve"> </w:t>
+      </w:r>
+      <w:hyperlink r:id="rId9" w:history="1">
+        <w:r>
+          <w:rPr>
+            <w:rStyle w:val="Hyperlink"/>
+          </w:rPr>
+          <w:t>Databases: GO Classes Test Series 2023 | Mock GATE | Test 3 | Question: 19 (gateoverflow.in)</w:t>
+        </w:r>
+      </w:hyperlink>
     </w:p>
     <w:p/>
     <w:sectPr>

</xml_diff>